<commit_message>
Ajout de fichier htaccess
</commit_message>
<xml_diff>
--- a/Rapport optimisation by shehezad qaiser.docx
+++ b/Rapport optimisation by shehezad qaiser.docx
@@ -323,8 +323,8 @@
         <w:tblLook w:val="04A0" w:firstRow="1" w:lastRow="0" w:firstColumn="1" w:lastColumn="0" w:noHBand="0" w:noVBand="1"/>
       </w:tblPr>
       <w:tblGrid>
-        <w:gridCol w:w="2689"/>
-        <w:gridCol w:w="6373"/>
+        <w:gridCol w:w="3861"/>
+        <w:gridCol w:w="5201"/>
       </w:tblGrid>
       <w:tr>
         <w:tc>
@@ -345,7 +345,21 @@
                 <w:b/>
                 <w:sz w:val="24"/>
               </w:rPr>
-              <w:t>Outils utilisés pour l’analyse</w:t>
+              <w:t xml:space="preserve">Outils utilisés </w:t>
+            </w:r>
+            <w:r>
+              <w:rPr>
+                <w:b/>
+                <w:sz w:val="24"/>
+              </w:rPr>
+              <w:t xml:space="preserve">et Sources </w:t>
+            </w:r>
+            <w:r>
+              <w:rPr>
+                <w:b/>
+                <w:sz w:val="24"/>
+              </w:rPr>
+              <w:t>pour l’analyse</w:t>
             </w:r>
           </w:p>
         </w:tc>
@@ -499,6 +513,79 @@
           </w:p>
         </w:tc>
       </w:tr>
+      <w:tr>
+        <w:tc>
+          <w:tcPr>
+            <w:tcW w:w="2689" w:type="dxa"/>
+          </w:tcPr>
+          <w:p>
+            <w:proofErr w:type="spellStart"/>
+            <w:r>
+              <w:t>www.xml-sitemaps.com</w:t>
+            </w:r>
+            <w:proofErr w:type="spellEnd"/>
+          </w:p>
+        </w:tc>
+        <w:tc>
+          <w:tcPr>
+            <w:tcW w:w="6373" w:type="dxa"/>
+          </w:tcPr>
+          <w:p>
+            <w:r>
+              <w:t xml:space="preserve">Création d’un fichier </w:t>
+            </w:r>
+            <w:proofErr w:type="spellStart"/>
+            <w:r>
+              <w:t>sitemap</w:t>
+            </w:r>
+            <w:r>
+              <w:t>.xml</w:t>
+            </w:r>
+            <w:proofErr w:type="spellEnd"/>
+          </w:p>
+        </w:tc>
+      </w:tr>
+      <w:tr>
+        <w:tc>
+          <w:tcPr>
+            <w:tcW w:w="2689" w:type="dxa"/>
+          </w:tcPr>
+          <w:p>
+            <w:r>
+              <w:t>https://www.codeur.com/tuto/creation-de-site-internet/comment-creer-fichier-htaccess/</w:t>
+            </w:r>
+          </w:p>
+        </w:tc>
+        <w:tc>
+          <w:tcPr>
+            <w:tcW w:w="6373" w:type="dxa"/>
+          </w:tcPr>
+          <w:p>
+            <w:r>
+              <w:t xml:space="preserve"> Fichier </w:t>
+            </w:r>
+            <w:proofErr w:type="spellStart"/>
+            <w:r>
+              <w:t>htaccess</w:t>
+            </w:r>
+            <w:proofErr w:type="spellEnd"/>
+            <w:r>
+              <w:t> : gestion des fonctionnalité coté serveur (Redirections des liens, protection des répertoires, contrôle d’accès contre certains IP</w:t>
+            </w:r>
+            <w:r>
+              <w:t xml:space="preserve">, </w:t>
+            </w:r>
+            <w:r>
+              <w:t>Personnaliser une page d’erreur</w:t>
+            </w:r>
+            <w:bookmarkStart w:id="0" w:name="_GoBack"/>
+            <w:bookmarkEnd w:id="0"/>
+            <w:r>
+              <w:t>)</w:t>
+            </w:r>
+          </w:p>
+        </w:tc>
+      </w:tr>
     </w:tbl>
     <w:p/>
     <w:p>
@@ -847,7 +934,6 @@
           <w:color w:val="C00000"/>
           <w:sz w:val="28"/>
         </w:rPr>
-        <w:lastRenderedPageBreak/>
         <w:t>Phase 2 : Analyse SEO</w:t>
       </w:r>
     </w:p>
@@ -1117,15 +1203,7 @@
         <w:rPr>
           <w:sz w:val="24"/>
         </w:rPr>
-        <w:t>- Qualité rédactionnelle</w:t>
-      </w:r>
-      <w:bookmarkStart w:id="0" w:name="_GoBack"/>
-      <w:bookmarkEnd w:id="0"/>
-      <w:r>
-        <w:rPr>
-          <w:sz w:val="24"/>
-        </w:rPr>
-        <w:t xml:space="preserve"> des articles</w:t>
+        <w:t>- Qualité rédactionnelle des articles</w:t>
       </w:r>
     </w:p>
     <w:p>

</xml_diff>